<commit_message>
Adds docs to master branch
</commit_message>
<xml_diff>
--- a/ScientificComputing.docx
+++ b/ScientificComputing.docx
@@ -273,22 +273,814 @@
       </w:r>
       <w:proofErr w:type="spellEnd"/>
       <w:r>
-        <w:t xml:space="preserve"> follows </w:t>
+        <w:t xml:space="preserve"> follows IEEE Standard for Floating-Point Arithmetic (IEEE 754)</w:t>
+      </w:r>
+      <w:r>
+        <w:t>. This stan</w:t>
+      </w:r>
+      <w:r>
+        <w:t>dard defines arithmetic formats, interchange formats, rounding rules, operations, and exception handling</w:t>
+      </w:r>
+      <w:r>
+        <w:t>.</w:t>
+      </w:r>
+    </w:p>
+    <w:p/>
+    <w:p>
+      <w:pPr>
+        <w:rPr>
+          <w:b/>
+        </w:rPr>
+      </w:pPr>
+      <w:r>
+        <w:rPr>
+          <w:b/>
+        </w:rPr>
+        <w:t>Examples of Success and Failure:</w:t>
+      </w:r>
+    </w:p>
+    <w:p>
+      <w:r>
+        <w:t>In general, success or failure is dependent upon the accuracy of the model. A computer model accurately representing the scientific one is a success. Otherwise, it is a failure.</w:t>
+      </w:r>
+    </w:p>
+    <w:p>
+      <w:pPr>
+        <w:spacing w:after="200" w:line="276" w:lineRule="auto"/>
+      </w:pPr>
+      <w:r>
+        <w:br w:type="page"/>
+      </w:r>
+    </w:p>
+    <w:p>
+      <w:pPr>
+        <w:rPr>
+          <w:b/>
+        </w:rPr>
+      </w:pPr>
+      <w:r>
+        <w:rPr>
+          <w:b/>
+        </w:rPr>
+        <w:lastRenderedPageBreak/>
+        <w:t>What are common problems associated with quality assurance in the domain?</w:t>
+      </w:r>
+    </w:p>
+    <w:p>
+      <w:pPr>
+        <w:pStyle w:val="ListParagraph"/>
+        <w:numPr>
+          <w:ilvl w:val="0"/>
+          <w:numId w:val="2"/>
+        </w:numPr>
+        <w:rPr>
+          <w:rFonts w:asciiTheme="minorHAnsi" w:hAnsiTheme="minorHAnsi"/>
+          <w:color w:val="000000"/>
+          <w:shd w:val="clear" w:color="auto" w:fill="FFFFFF"/>
+        </w:rPr>
+      </w:pPr>
+      <w:r>
+        <w:rPr>
+          <w:rFonts w:asciiTheme="minorHAnsi" w:hAnsiTheme="minorHAnsi"/>
+          <w:color w:val="000000"/>
+          <w:shd w:val="clear" w:color="auto" w:fill="FFFFFF"/>
+        </w:rPr>
+        <w:t>Scientists</w:t>
+      </w:r>
+      <w:r>
+        <w:rPr>
+          <w:rFonts w:asciiTheme="minorHAnsi" w:hAnsiTheme="minorHAnsi"/>
+          <w:color w:val="000000"/>
+          <w:shd w:val="clear" w:color="auto" w:fill="FFFFFF"/>
+        </w:rPr>
+        <w:t xml:space="preserve"> are</w:t>
+      </w:r>
+      <w:r>
+        <w:rPr>
+          <w:rFonts w:asciiTheme="minorHAnsi" w:hAnsiTheme="minorHAnsi"/>
+          <w:color w:val="000000"/>
+          <w:shd w:val="clear" w:color="auto" w:fill="FFFFFF"/>
+        </w:rPr>
+        <w:t xml:space="preserve"> protective of the model</w:t>
+      </w:r>
+      <w:r>
+        <w:rPr>
+          <w:rFonts w:asciiTheme="minorHAnsi" w:hAnsiTheme="minorHAnsi"/>
+          <w:color w:val="000000"/>
+          <w:shd w:val="clear" w:color="auto" w:fill="FFFFFF"/>
+        </w:rPr>
+        <w:t>;</w:t>
+      </w:r>
+      <w:r>
+        <w:rPr>
+          <w:rFonts w:asciiTheme="minorHAnsi" w:hAnsiTheme="minorHAnsi"/>
+          <w:color w:val="000000"/>
+          <w:shd w:val="clear" w:color="auto" w:fill="FFFFFF"/>
+        </w:rPr>
+        <w:t xml:space="preserve"> “Developers, don’t touch my model!”</w:t>
+      </w:r>
+    </w:p>
+    <w:p>
+      <w:pPr>
+        <w:pStyle w:val="ListParagraph"/>
+        <w:numPr>
+          <w:ilvl w:val="0"/>
+          <w:numId w:val="2"/>
+        </w:numPr>
+        <w:rPr>
+          <w:rFonts w:asciiTheme="minorHAnsi" w:hAnsiTheme="minorHAnsi"/>
+          <w:color w:val="000000"/>
+          <w:shd w:val="clear" w:color="auto" w:fill="FFFFFF"/>
+        </w:rPr>
+      </w:pPr>
+      <w:r>
+        <w:rPr>
+          <w:rFonts w:asciiTheme="minorHAnsi" w:hAnsiTheme="minorHAnsi"/>
+          <w:color w:val="000000"/>
+          <w:shd w:val="clear" w:color="auto" w:fill="FFFFFF"/>
+        </w:rPr>
+        <w:t>Complex output</w:t>
+      </w:r>
+      <w:r>
+        <w:rPr>
+          <w:rFonts w:asciiTheme="minorHAnsi" w:hAnsiTheme="minorHAnsi"/>
+          <w:color w:val="000000"/>
+          <w:shd w:val="clear" w:color="auto" w:fill="FFFFFF"/>
+        </w:rPr>
+        <w:t xml:space="preserve"> is difficult to check and</w:t>
+      </w:r>
+      <w:r>
+        <w:rPr>
+          <w:rFonts w:asciiTheme="minorHAnsi" w:hAnsiTheme="minorHAnsi"/>
+          <w:color w:val="000000"/>
+          <w:shd w:val="clear" w:color="auto" w:fill="FFFFFF"/>
+        </w:rPr>
+        <w:t xml:space="preserve"> depend</w:t>
+      </w:r>
+      <w:r>
+        <w:rPr>
+          <w:rFonts w:asciiTheme="minorHAnsi" w:hAnsiTheme="minorHAnsi"/>
+          <w:color w:val="000000"/>
+          <w:shd w:val="clear" w:color="auto" w:fill="FFFFFF"/>
+        </w:rPr>
+        <w:t>s</w:t>
+      </w:r>
+      <w:r>
+        <w:rPr>
+          <w:rFonts w:asciiTheme="minorHAnsi" w:hAnsiTheme="minorHAnsi"/>
+          <w:color w:val="000000"/>
+          <w:shd w:val="clear" w:color="auto" w:fill="FFFFFF"/>
+        </w:rPr>
+        <w:t xml:space="preserve"> on many factors</w:t>
+      </w:r>
+    </w:p>
+    <w:p>
+      <w:pPr>
+        <w:pStyle w:val="ListParagraph"/>
+        <w:numPr>
+          <w:ilvl w:val="0"/>
+          <w:numId w:val="2"/>
+        </w:numPr>
+        <w:rPr>
+          <w:rFonts w:asciiTheme="minorHAnsi" w:hAnsiTheme="minorHAnsi"/>
+          <w:color w:val="000000"/>
+          <w:shd w:val="clear" w:color="auto" w:fill="FFFFFF"/>
+        </w:rPr>
+      </w:pPr>
+      <w:r>
+        <w:rPr>
+          <w:rFonts w:asciiTheme="minorHAnsi" w:hAnsiTheme="minorHAnsi"/>
+          <w:color w:val="000000"/>
+          <w:shd w:val="clear" w:color="auto" w:fill="FFFFFF"/>
+        </w:rPr>
+        <w:t>Limited oracle data (oracle data is “correct” data</w:t>
+      </w:r>
+      <w:r>
+        <w:rPr>
+          <w:rFonts w:asciiTheme="minorHAnsi" w:hAnsiTheme="minorHAnsi"/>
+          <w:color w:val="000000"/>
+          <w:shd w:val="clear" w:color="auto" w:fill="FFFFFF"/>
+        </w:rPr>
+        <w:t xml:space="preserve"> to check test results against)</w:t>
+      </w:r>
+    </w:p>
+    <w:p>
+      <w:pPr>
+        <w:pStyle w:val="ListParagraph"/>
+        <w:numPr>
+          <w:ilvl w:val="0"/>
+          <w:numId w:val="2"/>
+        </w:numPr>
+        <w:rPr>
+          <w:rFonts w:asciiTheme="minorHAnsi" w:hAnsiTheme="minorHAnsi"/>
+          <w:color w:val="000000"/>
+          <w:shd w:val="clear" w:color="auto" w:fill="FFFFFF"/>
+        </w:rPr>
+      </w:pPr>
+      <w:r>
+        <w:rPr>
+          <w:rFonts w:asciiTheme="minorHAnsi" w:hAnsiTheme="minorHAnsi"/>
+          <w:color w:val="000000"/>
+          <w:shd w:val="clear" w:color="auto" w:fill="FFFFFF"/>
+        </w:rPr>
+        <w:t>Scientists do not consider the QA of the software,</w:t>
+      </w:r>
+      <w:r>
+        <w:rPr>
+          <w:rFonts w:asciiTheme="minorHAnsi" w:hAnsiTheme="minorHAnsi"/>
+          <w:color w:val="000000"/>
+          <w:shd w:val="clear" w:color="auto" w:fill="FFFFFF"/>
+        </w:rPr>
+        <w:t xml:space="preserve"> they</w:t>
+      </w:r>
+      <w:r>
+        <w:rPr>
+          <w:rFonts w:asciiTheme="minorHAnsi" w:hAnsiTheme="minorHAnsi"/>
+          <w:color w:val="000000"/>
+          <w:shd w:val="clear" w:color="auto" w:fill="FFFFFF"/>
+        </w:rPr>
+        <w:t xml:space="preserve"> only care about</w:t>
+      </w:r>
+      <w:r>
+        <w:rPr>
+          <w:rFonts w:asciiTheme="minorHAnsi" w:hAnsiTheme="minorHAnsi"/>
+          <w:color w:val="000000"/>
+          <w:shd w:val="clear" w:color="auto" w:fill="FFFFFF"/>
+        </w:rPr>
+        <w:t xml:space="preserve"> the scientific</w:t>
+      </w:r>
+      <w:r>
+        <w:rPr>
+          <w:rFonts w:asciiTheme="minorHAnsi" w:hAnsiTheme="minorHAnsi"/>
+          <w:color w:val="000000"/>
+          <w:shd w:val="clear" w:color="auto" w:fill="FFFFFF"/>
+        </w:rPr>
+        <w:t xml:space="preserve"> model</w:t>
+      </w:r>
+    </w:p>
+    <w:p>
+      <w:pPr>
+        <w:pStyle w:val="ListParagraph"/>
+        <w:numPr>
+          <w:ilvl w:val="0"/>
+          <w:numId w:val="2"/>
+        </w:numPr>
+        <w:rPr>
+          <w:rFonts w:asciiTheme="minorHAnsi" w:hAnsiTheme="minorHAnsi"/>
+          <w:color w:val="000000"/>
+          <w:shd w:val="clear" w:color="auto" w:fill="FFFFFF"/>
+        </w:rPr>
+      </w:pPr>
+      <w:r>
+        <w:rPr>
+          <w:rFonts w:asciiTheme="minorHAnsi" w:hAnsiTheme="minorHAnsi"/>
+          <w:color w:val="000000"/>
+          <w:shd w:val="clear" w:color="auto" w:fill="FFFFFF"/>
+        </w:rPr>
+        <w:t>Correctness of</w:t>
+      </w:r>
+      <w:r>
+        <w:rPr>
+          <w:rFonts w:asciiTheme="minorHAnsi" w:hAnsiTheme="minorHAnsi"/>
+          <w:color w:val="000000"/>
+          <w:shd w:val="clear" w:color="auto" w:fill="FFFFFF"/>
+        </w:rPr>
+        <w:t xml:space="preserve"> the</w:t>
+      </w:r>
+      <w:r>
+        <w:rPr>
+          <w:rFonts w:asciiTheme="minorHAnsi" w:hAnsiTheme="minorHAnsi"/>
+          <w:color w:val="000000"/>
+          <w:shd w:val="clear" w:color="auto" w:fill="FFFFFF"/>
+        </w:rPr>
+        <w:t xml:space="preserve"> model results is paramount to all other</w:t>
+      </w:r>
+      <w:r>
+        <w:rPr>
+          <w:rFonts w:asciiTheme="minorHAnsi" w:hAnsiTheme="minorHAnsi"/>
+          <w:color w:val="000000"/>
+          <w:shd w:val="clear" w:color="auto" w:fill="FFFFFF"/>
+        </w:rPr>
+        <w:t xml:space="preserve"> </w:t>
+      </w:r>
+      <w:r>
+        <w:rPr>
+          <w:rFonts w:asciiTheme="minorHAnsi" w:hAnsiTheme="minorHAnsi"/>
+          <w:color w:val="000000"/>
+          <w:shd w:val="clear" w:color="auto" w:fill="FFFFFF"/>
+        </w:rPr>
+        <w:t>factors</w:t>
+      </w:r>
+    </w:p>
+    <w:p>
+      <w:pPr>
+        <w:pStyle w:val="ListParagraph"/>
+        <w:numPr>
+          <w:ilvl w:val="0"/>
+          <w:numId w:val="2"/>
+        </w:numPr>
+        <w:rPr>
+          <w:rFonts w:asciiTheme="minorHAnsi" w:hAnsiTheme="minorHAnsi"/>
+          <w:color w:val="000000"/>
+          <w:shd w:val="clear" w:color="auto" w:fill="FFFFFF"/>
+        </w:rPr>
+      </w:pPr>
+      <w:r>
+        <w:rPr>
+          <w:rFonts w:asciiTheme="minorHAnsi" w:hAnsiTheme="minorHAnsi"/>
+          <w:color w:val="000000"/>
+          <w:shd w:val="clear" w:color="auto" w:fill="FFFFFF"/>
+        </w:rPr>
+        <w:t xml:space="preserve">Software QA needs to not impede scientific progress; time spent on software is wasted time to </w:t>
+      </w:r>
+      <w:r>
+        <w:rPr>
+          <w:rFonts w:asciiTheme="minorHAnsi" w:hAnsiTheme="minorHAnsi"/>
+          <w:color w:val="000000"/>
+          <w:shd w:val="clear" w:color="auto" w:fill="FFFFFF"/>
+        </w:rPr>
+        <w:t xml:space="preserve">the </w:t>
+      </w:r>
+      <w:r>
+        <w:rPr>
+          <w:rFonts w:asciiTheme="minorHAnsi" w:hAnsiTheme="minorHAnsi"/>
+          <w:color w:val="000000"/>
+          <w:shd w:val="clear" w:color="auto" w:fill="FFFFFF"/>
+        </w:rPr>
+        <w:t>scientists</w:t>
+      </w:r>
+    </w:p>
+    <w:p>
+      <w:pPr>
+        <w:rPr>
+          <w:rFonts w:asciiTheme="minorHAnsi" w:hAnsiTheme="minorHAnsi"/>
+          <w:color w:val="000000"/>
+          <w:shd w:val="clear" w:color="auto" w:fill="FFFFFF"/>
+        </w:rPr>
+      </w:pPr>
+    </w:p>
+    <w:p>
+      <w:pPr>
+        <w:rPr>
+          <w:rFonts w:asciiTheme="minorHAnsi" w:hAnsiTheme="minorHAnsi"/>
+          <w:b/>
+        </w:rPr>
+      </w:pPr>
+      <w:r>
+        <w:rPr>
+          <w:rFonts w:asciiTheme="minorHAnsi" w:hAnsiTheme="minorHAnsi"/>
+          <w:b/>
+        </w:rPr>
+        <w:t>What metrics are used</w:t>
+      </w:r>
+      <w:r>
+        <w:rPr>
+          <w:rFonts w:asciiTheme="minorHAnsi" w:hAnsiTheme="minorHAnsi"/>
+          <w:b/>
+        </w:rPr>
+        <w:t>?</w:t>
+      </w:r>
+    </w:p>
+    <w:p>
+      <w:pPr>
+        <w:rPr>
+          <w:rFonts w:asciiTheme="minorHAnsi" w:hAnsiTheme="minorHAnsi"/>
+        </w:rPr>
+      </w:pPr>
+      <w:r>
+        <w:rPr>
+          <w:rFonts w:asciiTheme="minorHAnsi" w:hAnsiTheme="minorHAnsi"/>
+        </w:rPr>
+        <w:t xml:space="preserve">According to some sources, metrics are underused, often non-existent. Other sources cited use of very simple or outdated metrics (only LOC or GOTO count). Some notable and/or current metrics are: </w:t>
+      </w:r>
+    </w:p>
+    <w:p>
+      <w:pPr>
+        <w:pStyle w:val="ListParagraph"/>
+        <w:numPr>
+          <w:ilvl w:val="0"/>
+          <w:numId w:val="3"/>
+        </w:numPr>
+        <w:rPr>
+          <w:rFonts w:asciiTheme="minorHAnsi" w:hAnsiTheme="minorHAnsi"/>
+        </w:rPr>
+      </w:pPr>
+      <w:r>
+        <w:rPr>
+          <w:rFonts w:asciiTheme="minorHAnsi" w:hAnsiTheme="minorHAnsi"/>
+        </w:rPr>
+        <w:t>LOC</w:t>
+      </w:r>
+    </w:p>
+    <w:p>
+      <w:pPr>
+        <w:pStyle w:val="ListParagraph"/>
+        <w:numPr>
+          <w:ilvl w:val="0"/>
+          <w:numId w:val="3"/>
+        </w:numPr>
+        <w:rPr>
+          <w:rFonts w:asciiTheme="minorHAnsi" w:hAnsiTheme="minorHAnsi"/>
+        </w:rPr>
+      </w:pPr>
+      <w:proofErr w:type="spellStart"/>
+      <w:r>
+        <w:rPr>
+          <w:rFonts w:asciiTheme="minorHAnsi" w:hAnsiTheme="minorHAnsi"/>
+        </w:rPr>
+        <w:t>Cyclomatic</w:t>
+      </w:r>
+      <w:proofErr w:type="spellEnd"/>
+      <w:r>
+        <w:rPr>
+          <w:rFonts w:asciiTheme="minorHAnsi" w:hAnsiTheme="minorHAnsi"/>
+        </w:rPr>
+        <w:t xml:space="preserve"> Complexity</w:t>
+      </w:r>
+    </w:p>
+    <w:p>
+      <w:pPr>
+        <w:pStyle w:val="ListParagraph"/>
+        <w:numPr>
+          <w:ilvl w:val="0"/>
+          <w:numId w:val="3"/>
+        </w:numPr>
+        <w:rPr>
+          <w:rFonts w:asciiTheme="minorHAnsi" w:hAnsiTheme="minorHAnsi"/>
+        </w:rPr>
+      </w:pPr>
+      <w:r>
+        <w:rPr>
+          <w:rFonts w:asciiTheme="minorHAnsi" w:hAnsiTheme="minorHAnsi"/>
+        </w:rPr>
+        <w:t>Knot Count</w:t>
+      </w:r>
+    </w:p>
+    <w:p>
+      <w:pPr>
+        <w:pStyle w:val="ListParagraph"/>
+        <w:numPr>
+          <w:ilvl w:val="1"/>
+          <w:numId w:val="3"/>
+        </w:numPr>
+        <w:rPr>
+          <w:rFonts w:asciiTheme="minorHAnsi" w:hAnsiTheme="minorHAnsi"/>
+        </w:rPr>
+      </w:pPr>
+      <w:r>
+        <w:rPr>
+          <w:rFonts w:asciiTheme="minorHAnsi" w:hAnsiTheme="minorHAnsi"/>
+        </w:rPr>
+        <w:t>Knots are points in the code where control flows/branches intersect</w:t>
+      </w:r>
+    </w:p>
+    <w:p>
+      <w:pPr>
+        <w:pStyle w:val="ListParagraph"/>
+        <w:numPr>
+          <w:ilvl w:val="1"/>
+          <w:numId w:val="3"/>
+        </w:numPr>
+        <w:rPr>
+          <w:rFonts w:asciiTheme="minorHAnsi" w:hAnsiTheme="minorHAnsi"/>
+        </w:rPr>
+      </w:pPr>
+      <w:r>
+        <w:rPr>
+          <w:rFonts w:asciiTheme="minorHAnsi" w:hAnsiTheme="minorHAnsi"/>
+        </w:rPr>
+        <w:t>Can point out areas of extra complexity (for human readability and computation)</w:t>
+      </w:r>
+    </w:p>
+    <w:p>
+      <w:pPr>
+        <w:pStyle w:val="ListParagraph"/>
+        <w:numPr>
+          <w:ilvl w:val="0"/>
+          <w:numId w:val="3"/>
+        </w:numPr>
+        <w:rPr>
+          <w:rFonts w:asciiTheme="minorHAnsi" w:hAnsiTheme="minorHAnsi"/>
+        </w:rPr>
+      </w:pPr>
+      <w:r>
+        <w:rPr>
+          <w:rFonts w:asciiTheme="minorHAnsi" w:hAnsiTheme="minorHAnsi"/>
+        </w:rPr>
+        <w:t>Utilization of Resources</w:t>
+      </w:r>
+    </w:p>
+    <w:p>
+      <w:pPr>
+        <w:pStyle w:val="ListParagraph"/>
+        <w:numPr>
+          <w:ilvl w:val="1"/>
+          <w:numId w:val="3"/>
+        </w:numPr>
+        <w:rPr>
+          <w:rFonts w:asciiTheme="minorHAnsi" w:hAnsiTheme="minorHAnsi"/>
+        </w:rPr>
+      </w:pPr>
+      <w:r>
+        <w:rPr>
+          <w:rFonts w:asciiTheme="minorHAnsi" w:hAnsiTheme="minorHAnsi"/>
+        </w:rPr>
+        <w:t>Identifies hardware bottlenecks, etc.</w:t>
+      </w:r>
+    </w:p>
+    <w:p>
+      <w:pPr>
+        <w:pStyle w:val="ListParagraph"/>
+        <w:numPr>
+          <w:ilvl w:val="0"/>
+          <w:numId w:val="3"/>
+        </w:numPr>
+        <w:rPr>
+          <w:rFonts w:asciiTheme="minorHAnsi" w:hAnsiTheme="minorHAnsi"/>
+        </w:rPr>
+      </w:pPr>
+      <w:r>
+        <w:rPr>
+          <w:rFonts w:asciiTheme="minorHAnsi" w:hAnsiTheme="minorHAnsi"/>
+        </w:rPr>
+        <w:t>System Uptime</w:t>
       </w:r>
       <w:bookmarkStart w:id="0" w:name="_GoBack"/>
       <w:bookmarkEnd w:id="0"/>
-      <w:r>
-        <w:t>IEEE Standard for Floating-Point Arithmetic (IEEE 754)</w:t>
-      </w:r>
-      <w:r>
-        <w:t>. This stan</w:t>
-      </w:r>
-      <w:r>
-        <w:t>dard defines arithmetic formats, interchange formats, rounding rules, operations, and exception handling</w:t>
-      </w:r>
-      <w:r>
-        <w:t>.</w:t>
-      </w:r>
+    </w:p>
+    <w:p>
+      <w:pPr>
+        <w:pStyle w:val="ListParagraph"/>
+        <w:numPr>
+          <w:ilvl w:val="0"/>
+          <w:numId w:val="3"/>
+        </w:numPr>
+        <w:rPr>
+          <w:rFonts w:asciiTheme="minorHAnsi" w:hAnsiTheme="minorHAnsi"/>
+        </w:rPr>
+      </w:pPr>
+      <w:r>
+        <w:rPr>
+          <w:rFonts w:asciiTheme="minorHAnsi" w:hAnsiTheme="minorHAnsi"/>
+        </w:rPr>
+        <w:t>Individual project program scalability and efficiency</w:t>
+      </w:r>
+    </w:p>
+    <w:p>
+      <w:pPr>
+        <w:pStyle w:val="ListParagraph"/>
+        <w:numPr>
+          <w:ilvl w:val="1"/>
+          <w:numId w:val="3"/>
+        </w:numPr>
+        <w:rPr>
+          <w:rFonts w:asciiTheme="minorHAnsi" w:hAnsiTheme="minorHAnsi"/>
+        </w:rPr>
+      </w:pPr>
+      <w:r>
+        <w:rPr>
+          <w:rFonts w:asciiTheme="minorHAnsi" w:hAnsiTheme="minorHAnsi"/>
+        </w:rPr>
+        <w:t xml:space="preserve">Metric </w:t>
+      </w:r>
+      <w:proofErr w:type="gramStart"/>
+      <w:r>
+        <w:rPr>
+          <w:rFonts w:asciiTheme="minorHAnsi" w:hAnsiTheme="minorHAnsi"/>
+        </w:rPr>
+        <w:t xml:space="preserve">which can show scalability of a project based on a ratio of performance on </w:t>
+      </w:r>
+      <w:r>
+        <w:rPr>
+          <w:rFonts w:asciiTheme="minorHAnsi" w:hAnsiTheme="minorHAnsi"/>
+          <w:i/>
+        </w:rPr>
+        <w:t>n</w:t>
+      </w:r>
+      <w:r>
+        <w:rPr>
+          <w:rFonts w:asciiTheme="minorHAnsi" w:hAnsiTheme="minorHAnsi"/>
+        </w:rPr>
+        <w:t xml:space="preserve"> cores and performance on </w:t>
+      </w:r>
+      <w:r>
+        <w:rPr>
+          <w:rFonts w:asciiTheme="minorHAnsi" w:hAnsiTheme="minorHAnsi"/>
+          <w:i/>
+        </w:rPr>
+        <w:t>one</w:t>
+      </w:r>
+      <w:r>
+        <w:rPr>
+          <w:rFonts w:asciiTheme="minorHAnsi" w:hAnsiTheme="minorHAnsi"/>
+        </w:rPr>
+        <w:t xml:space="preserve"> core.</w:t>
+      </w:r>
+      <w:proofErr w:type="gramEnd"/>
+    </w:p>
+    <w:p>
+      <w:pPr>
+        <w:rPr>
+          <w:rFonts w:asciiTheme="minorHAnsi" w:hAnsiTheme="minorHAnsi"/>
+        </w:rPr>
+      </w:pPr>
+    </w:p>
+    <w:p>
+      <w:pPr>
+        <w:rPr>
+          <w:rFonts w:asciiTheme="minorHAnsi" w:hAnsiTheme="minorHAnsi"/>
+          <w:b/>
+        </w:rPr>
+      </w:pPr>
+      <w:r>
+        <w:rPr>
+          <w:rFonts w:asciiTheme="minorHAnsi" w:hAnsiTheme="minorHAnsi"/>
+          <w:b/>
+        </w:rPr>
+        <w:t>What metrics do you suggest?</w:t>
+      </w:r>
+    </w:p>
+    <w:p>
+      <w:pPr>
+        <w:pStyle w:val="ListParagraph"/>
+        <w:numPr>
+          <w:ilvl w:val="0"/>
+          <w:numId w:val="2"/>
+        </w:numPr>
+        <w:rPr>
+          <w:rFonts w:asciiTheme="minorHAnsi" w:hAnsiTheme="minorHAnsi"/>
+        </w:rPr>
+      </w:pPr>
+      <w:r>
+        <w:rPr>
+          <w:rFonts w:asciiTheme="minorHAnsi" w:hAnsiTheme="minorHAnsi"/>
+        </w:rPr>
+        <w:t>Method execution time</w:t>
+      </w:r>
+    </w:p>
+    <w:p>
+      <w:pPr>
+        <w:pStyle w:val="ListParagraph"/>
+        <w:numPr>
+          <w:ilvl w:val="1"/>
+          <w:numId w:val="2"/>
+        </w:numPr>
+        <w:rPr>
+          <w:rFonts w:asciiTheme="minorHAnsi" w:hAnsiTheme="minorHAnsi"/>
+        </w:rPr>
+      </w:pPr>
+      <w:r>
+        <w:rPr>
+          <w:rFonts w:asciiTheme="minorHAnsi" w:hAnsiTheme="minorHAnsi"/>
+        </w:rPr>
+        <w:t>Little inefficiencies</w:t>
+      </w:r>
+      <w:r>
+        <w:rPr>
+          <w:rFonts w:asciiTheme="minorHAnsi" w:hAnsiTheme="minorHAnsi"/>
+        </w:rPr>
+        <w:t xml:space="preserve"> in often-used methods</w:t>
+      </w:r>
+      <w:r>
+        <w:rPr>
+          <w:rFonts w:asciiTheme="minorHAnsi" w:hAnsiTheme="minorHAnsi"/>
+        </w:rPr>
+        <w:t xml:space="preserve"> can have big impacts for complex systems</w:t>
+      </w:r>
+    </w:p>
+    <w:p>
+      <w:pPr>
+        <w:pStyle w:val="ListParagraph"/>
+        <w:numPr>
+          <w:ilvl w:val="0"/>
+          <w:numId w:val="2"/>
+        </w:numPr>
+        <w:rPr>
+          <w:rFonts w:asciiTheme="minorHAnsi" w:hAnsiTheme="minorHAnsi"/>
+        </w:rPr>
+      </w:pPr>
+      <w:r>
+        <w:rPr>
+          <w:rFonts w:asciiTheme="minorHAnsi" w:hAnsiTheme="minorHAnsi"/>
+        </w:rPr>
+        <w:t>Bugs per LOC</w:t>
+      </w:r>
+    </w:p>
+    <w:p>
+      <w:pPr>
+        <w:pStyle w:val="ListParagraph"/>
+        <w:numPr>
+          <w:ilvl w:val="0"/>
+          <w:numId w:val="2"/>
+        </w:numPr>
+        <w:rPr>
+          <w:rFonts w:asciiTheme="minorHAnsi" w:hAnsiTheme="minorHAnsi"/>
+        </w:rPr>
+      </w:pPr>
+      <w:r>
+        <w:rPr>
+          <w:rFonts w:asciiTheme="minorHAnsi" w:hAnsiTheme="minorHAnsi"/>
+        </w:rPr>
+        <w:t>Code coverage</w:t>
+      </w:r>
+    </w:p>
+    <w:p>
+      <w:pPr>
+        <w:pStyle w:val="ListParagraph"/>
+        <w:numPr>
+          <w:ilvl w:val="0"/>
+          <w:numId w:val="2"/>
+        </w:numPr>
+        <w:rPr>
+          <w:rFonts w:asciiTheme="minorHAnsi" w:hAnsiTheme="minorHAnsi"/>
+        </w:rPr>
+      </w:pPr>
+      <w:r>
+        <w:rPr>
+          <w:rFonts w:asciiTheme="minorHAnsi" w:hAnsiTheme="minorHAnsi"/>
+        </w:rPr>
+        <w:t>MLOC</w:t>
+      </w:r>
+    </w:p>
+    <w:p>
+      <w:pPr>
+        <w:pStyle w:val="ListParagraph"/>
+        <w:numPr>
+          <w:ilvl w:val="1"/>
+          <w:numId w:val="2"/>
+        </w:numPr>
+        <w:rPr>
+          <w:rFonts w:ascii="Times New Roman" w:hAnsi="Times New Roman"/>
+        </w:rPr>
+      </w:pPr>
+      <w:r>
+        <w:rPr>
+          <w:rFonts w:asciiTheme="minorHAnsi" w:hAnsiTheme="minorHAnsi"/>
+        </w:rPr>
+        <w:t>Should</w:t>
+      </w:r>
+      <w:r>
+        <w:rPr>
+          <w:rFonts w:asciiTheme="minorHAnsi" w:hAnsiTheme="minorHAnsi"/>
+        </w:rPr>
+        <w:t xml:space="preserve"> break logic into </w:t>
+      </w:r>
+      <w:r>
+        <w:rPr>
+          <w:rFonts w:asciiTheme="minorHAnsi" w:hAnsiTheme="minorHAnsi"/>
+        </w:rPr>
+        <w:t>reasonably sized chunks</w:t>
+      </w:r>
+    </w:p>
+    <w:p>
+      <w:pPr>
+        <w:pStyle w:val="ListParagraph"/>
+        <w:numPr>
+          <w:ilvl w:val="1"/>
+          <w:numId w:val="2"/>
+        </w:numPr>
+        <w:rPr>
+          <w:rFonts w:ascii="Times New Roman" w:hAnsi="Times New Roman"/>
+        </w:rPr>
+      </w:pPr>
+      <w:r>
+        <w:rPr>
+          <w:rFonts w:asciiTheme="minorHAnsi" w:hAnsiTheme="minorHAnsi"/>
+        </w:rPr>
+        <w:t>Logic should be partitioned into methods</w:t>
+      </w:r>
+    </w:p>
+    <w:p>
+      <w:pPr>
+        <w:pStyle w:val="ListParagraph"/>
+        <w:numPr>
+          <w:ilvl w:val="1"/>
+          <w:numId w:val="2"/>
+        </w:numPr>
+        <w:rPr>
+          <w:rFonts w:ascii="Times New Roman" w:hAnsi="Times New Roman"/>
+        </w:rPr>
+      </w:pPr>
+      <w:r>
+        <w:rPr>
+          <w:rFonts w:asciiTheme="minorHAnsi" w:hAnsiTheme="minorHAnsi"/>
+        </w:rPr>
+        <w:t>E</w:t>
+      </w:r>
+      <w:r>
+        <w:rPr>
+          <w:rFonts w:asciiTheme="minorHAnsi" w:hAnsiTheme="minorHAnsi"/>
+        </w:rPr>
+        <w:t>asier to test many small methods in such a large system</w:t>
+      </w:r>
+    </w:p>
+    <w:p>
+      <w:pPr>
+        <w:rPr>
+          <w:rFonts w:asciiTheme="minorHAnsi" w:hAnsiTheme="minorHAnsi"/>
+          <w:b/>
+        </w:rPr>
+      </w:pPr>
     </w:p>
     <w:sectPr>
       <w:headerReference w:type="default" r:id="rId8"/>
@@ -379,6 +1171,119 @@
 <file path=word/numbering.xml><?xml version="1.0" encoding="utf-8"?>
 <w:numbering xmlns:wpc="http://schemas.microsoft.com/office/word/2010/wordprocessingCanvas" xmlns:mc="http://schemas.openxmlformats.org/markup-compatibility/2006" xmlns:o="urn:schemas-microsoft-com:office:office" xmlns:r="http://schemas.openxmlformats.org/officeDocument/2006/relationships" xmlns:m="http://schemas.openxmlformats.org/officeDocument/2006/math" xmlns:v="urn:schemas-microsoft-com:vml" xmlns:wp14="http://schemas.microsoft.com/office/word/2010/wordprocessingDrawing" xmlns:wp="http://schemas.openxmlformats.org/drawingml/2006/wordprocessingDrawing" xmlns:w10="urn:schemas-microsoft-com:office:word" xmlns:w="http://schemas.openxmlformats.org/wordprocessingml/2006/main" xmlns:w14="http://schemas.microsoft.com/office/word/2010/wordml" xmlns:wpg="http://schemas.microsoft.com/office/word/2010/wordprocessingGroup" xmlns:wpi="http://schemas.microsoft.com/office/word/2010/wordprocessingInk" xmlns:wne="http://schemas.microsoft.com/office/word/2006/wordml" xmlns:wps="http://schemas.microsoft.com/office/word/2010/wordprocessingShape" mc:Ignorable="w14 wp14">
   <w:abstractNum w:abstractNumId="0">
+    <w:nsid w:val="3F2119F0"/>
+    <w:multiLevelType w:val="hybridMultilevel"/>
+    <w:tmpl w:val="6554B7F2"/>
+    <w:lvl w:ilvl="0" w:tplc="04090001">
+      <w:start w:val="1"/>
+      <w:numFmt w:val="bullet"/>
+      <w:lvlText w:val=""/>
+      <w:lvlJc w:val="left"/>
+      <w:pPr>
+        <w:ind w:left="720" w:hanging="360"/>
+      </w:pPr>
+      <w:rPr>
+        <w:rFonts w:ascii="Symbol" w:hAnsi="Symbol" w:hint="default"/>
+      </w:rPr>
+    </w:lvl>
+    <w:lvl w:ilvl="1" w:tplc="04090003">
+      <w:start w:val="1"/>
+      <w:numFmt w:val="bullet"/>
+      <w:lvlText w:val="o"/>
+      <w:lvlJc w:val="left"/>
+      <w:pPr>
+        <w:ind w:left="1440" w:hanging="360"/>
+      </w:pPr>
+      <w:rPr>
+        <w:rFonts w:ascii="Courier New" w:hAnsi="Courier New" w:cs="Courier New" w:hint="default"/>
+      </w:rPr>
+    </w:lvl>
+    <w:lvl w:ilvl="2" w:tplc="04090005" w:tentative="1">
+      <w:start w:val="1"/>
+      <w:numFmt w:val="bullet"/>
+      <w:lvlText w:val=""/>
+      <w:lvlJc w:val="left"/>
+      <w:pPr>
+        <w:ind w:left="2160" w:hanging="360"/>
+      </w:pPr>
+      <w:rPr>
+        <w:rFonts w:ascii="Wingdings" w:hAnsi="Wingdings" w:hint="default"/>
+      </w:rPr>
+    </w:lvl>
+    <w:lvl w:ilvl="3" w:tplc="04090001" w:tentative="1">
+      <w:start w:val="1"/>
+      <w:numFmt w:val="bullet"/>
+      <w:lvlText w:val=""/>
+      <w:lvlJc w:val="left"/>
+      <w:pPr>
+        <w:ind w:left="2880" w:hanging="360"/>
+      </w:pPr>
+      <w:rPr>
+        <w:rFonts w:ascii="Symbol" w:hAnsi="Symbol" w:hint="default"/>
+      </w:rPr>
+    </w:lvl>
+    <w:lvl w:ilvl="4" w:tplc="04090003" w:tentative="1">
+      <w:start w:val="1"/>
+      <w:numFmt w:val="bullet"/>
+      <w:lvlText w:val="o"/>
+      <w:lvlJc w:val="left"/>
+      <w:pPr>
+        <w:ind w:left="3600" w:hanging="360"/>
+      </w:pPr>
+      <w:rPr>
+        <w:rFonts w:ascii="Courier New" w:hAnsi="Courier New" w:cs="Courier New" w:hint="default"/>
+      </w:rPr>
+    </w:lvl>
+    <w:lvl w:ilvl="5" w:tplc="04090005" w:tentative="1">
+      <w:start w:val="1"/>
+      <w:numFmt w:val="bullet"/>
+      <w:lvlText w:val=""/>
+      <w:lvlJc w:val="left"/>
+      <w:pPr>
+        <w:ind w:left="4320" w:hanging="360"/>
+      </w:pPr>
+      <w:rPr>
+        <w:rFonts w:ascii="Wingdings" w:hAnsi="Wingdings" w:hint="default"/>
+      </w:rPr>
+    </w:lvl>
+    <w:lvl w:ilvl="6" w:tplc="04090001" w:tentative="1">
+      <w:start w:val="1"/>
+      <w:numFmt w:val="bullet"/>
+      <w:lvlText w:val=""/>
+      <w:lvlJc w:val="left"/>
+      <w:pPr>
+        <w:ind w:left="5040" w:hanging="360"/>
+      </w:pPr>
+      <w:rPr>
+        <w:rFonts w:ascii="Symbol" w:hAnsi="Symbol" w:hint="default"/>
+      </w:rPr>
+    </w:lvl>
+    <w:lvl w:ilvl="7" w:tplc="04090003" w:tentative="1">
+      <w:start w:val="1"/>
+      <w:numFmt w:val="bullet"/>
+      <w:lvlText w:val="o"/>
+      <w:lvlJc w:val="left"/>
+      <w:pPr>
+        <w:ind w:left="5760" w:hanging="360"/>
+      </w:pPr>
+      <w:rPr>
+        <w:rFonts w:ascii="Courier New" w:hAnsi="Courier New" w:cs="Courier New" w:hint="default"/>
+      </w:rPr>
+    </w:lvl>
+    <w:lvl w:ilvl="8" w:tplc="04090005" w:tentative="1">
+      <w:start w:val="1"/>
+      <w:numFmt w:val="bullet"/>
+      <w:lvlText w:val=""/>
+      <w:lvlJc w:val="left"/>
+      <w:pPr>
+        <w:ind w:left="6480" w:hanging="360"/>
+      </w:pPr>
+      <w:rPr>
+        <w:rFonts w:ascii="Wingdings" w:hAnsi="Wingdings" w:hint="default"/>
+      </w:rPr>
+    </w:lvl>
+  </w:abstractNum>
+  <w:abstractNum w:abstractNumId="1">
     <w:nsid w:val="489F49C1"/>
     <w:multiLevelType w:val="hybridMultilevel"/>
     <w:tmpl w:val="A9F23F80"/>
@@ -467,7 +1372,128 @@
       </w:pPr>
     </w:lvl>
   </w:abstractNum>
+  <w:abstractNum w:abstractNumId="2">
+    <w:nsid w:val="6C426176"/>
+    <w:multiLevelType w:val="hybridMultilevel"/>
+    <w:tmpl w:val="21ECA38E"/>
+    <w:lvl w:ilvl="0" w:tplc="244E323A">
+      <w:start w:val="1"/>
+      <w:numFmt w:val="bullet"/>
+      <w:lvlText w:val=""/>
+      <w:lvlJc w:val="left"/>
+      <w:pPr>
+        <w:ind w:left="720" w:hanging="360"/>
+      </w:pPr>
+      <w:rPr>
+        <w:rFonts w:ascii="Symbol" w:hAnsi="Symbol" w:hint="default"/>
+        <w:sz w:val="20"/>
+      </w:rPr>
+    </w:lvl>
+    <w:lvl w:ilvl="1" w:tplc="F32EC92A">
+      <w:start w:val="1"/>
+      <w:numFmt w:val="bullet"/>
+      <w:lvlText w:val="o"/>
+      <w:lvlJc w:val="left"/>
+      <w:pPr>
+        <w:ind w:left="1440" w:hanging="360"/>
+      </w:pPr>
+      <w:rPr>
+        <w:rFonts w:ascii="Courier New" w:hAnsi="Courier New" w:cs="Courier New" w:hint="default"/>
+        <w:sz w:val="22"/>
+      </w:rPr>
+    </w:lvl>
+    <w:lvl w:ilvl="2" w:tplc="04090005">
+      <w:start w:val="1"/>
+      <w:numFmt w:val="bullet"/>
+      <w:lvlText w:val=""/>
+      <w:lvlJc w:val="left"/>
+      <w:pPr>
+        <w:ind w:left="2160" w:hanging="360"/>
+      </w:pPr>
+      <w:rPr>
+        <w:rFonts w:ascii="Wingdings" w:hAnsi="Wingdings" w:hint="default"/>
+      </w:rPr>
+    </w:lvl>
+    <w:lvl w:ilvl="3" w:tplc="04090001" w:tentative="1">
+      <w:start w:val="1"/>
+      <w:numFmt w:val="bullet"/>
+      <w:lvlText w:val=""/>
+      <w:lvlJc w:val="left"/>
+      <w:pPr>
+        <w:ind w:left="2880" w:hanging="360"/>
+      </w:pPr>
+      <w:rPr>
+        <w:rFonts w:ascii="Symbol" w:hAnsi="Symbol" w:hint="default"/>
+      </w:rPr>
+    </w:lvl>
+    <w:lvl w:ilvl="4" w:tplc="04090003" w:tentative="1">
+      <w:start w:val="1"/>
+      <w:numFmt w:val="bullet"/>
+      <w:lvlText w:val="o"/>
+      <w:lvlJc w:val="left"/>
+      <w:pPr>
+        <w:ind w:left="3600" w:hanging="360"/>
+      </w:pPr>
+      <w:rPr>
+        <w:rFonts w:ascii="Courier New" w:hAnsi="Courier New" w:cs="Courier New" w:hint="default"/>
+      </w:rPr>
+    </w:lvl>
+    <w:lvl w:ilvl="5" w:tplc="04090005" w:tentative="1">
+      <w:start w:val="1"/>
+      <w:numFmt w:val="bullet"/>
+      <w:lvlText w:val=""/>
+      <w:lvlJc w:val="left"/>
+      <w:pPr>
+        <w:ind w:left="4320" w:hanging="360"/>
+      </w:pPr>
+      <w:rPr>
+        <w:rFonts w:ascii="Wingdings" w:hAnsi="Wingdings" w:hint="default"/>
+      </w:rPr>
+    </w:lvl>
+    <w:lvl w:ilvl="6" w:tplc="04090001" w:tentative="1">
+      <w:start w:val="1"/>
+      <w:numFmt w:val="bullet"/>
+      <w:lvlText w:val=""/>
+      <w:lvlJc w:val="left"/>
+      <w:pPr>
+        <w:ind w:left="5040" w:hanging="360"/>
+      </w:pPr>
+      <w:rPr>
+        <w:rFonts w:ascii="Symbol" w:hAnsi="Symbol" w:hint="default"/>
+      </w:rPr>
+    </w:lvl>
+    <w:lvl w:ilvl="7" w:tplc="04090003" w:tentative="1">
+      <w:start w:val="1"/>
+      <w:numFmt w:val="bullet"/>
+      <w:lvlText w:val="o"/>
+      <w:lvlJc w:val="left"/>
+      <w:pPr>
+        <w:ind w:left="5760" w:hanging="360"/>
+      </w:pPr>
+      <w:rPr>
+        <w:rFonts w:ascii="Courier New" w:hAnsi="Courier New" w:cs="Courier New" w:hint="default"/>
+      </w:rPr>
+    </w:lvl>
+    <w:lvl w:ilvl="8" w:tplc="04090005" w:tentative="1">
+      <w:start w:val="1"/>
+      <w:numFmt w:val="bullet"/>
+      <w:lvlText w:val=""/>
+      <w:lvlJc w:val="left"/>
+      <w:pPr>
+        <w:ind w:left="6480" w:hanging="360"/>
+      </w:pPr>
+      <w:rPr>
+        <w:rFonts w:ascii="Wingdings" w:hAnsi="Wingdings" w:hint="default"/>
+      </w:rPr>
+    </w:lvl>
+  </w:abstractNum>
   <w:num w:numId="1">
+    <w:abstractNumId w:val="1"/>
+  </w:num>
+  <w:num w:numId="2">
+    <w:abstractNumId w:val="2"/>
+  </w:num>
+  <w:num w:numId="3">
     <w:abstractNumId w:val="0"/>
   </w:num>
 </w:numbering>

</xml_diff>